<commit_message>
Final familiarity request submission.
</commit_message>
<xml_diff>
--- a/Familiarity Requests/Request 2 - Week 10/Completed Templates/Fluency Review #2.docx
+++ b/Familiarity Requests/Request 2 - Week 10/Completed Templates/Fluency Review #2.docx
@@ -485,6 +485,24 @@
                 <w:szCs w:val="22"/>
               </w:rPr>
             </w:pPr>
+            <w:hyperlink r:id="rId4" w:history="1">
+              <w:r>
+                <w:rPr>
+                  <w:rStyle w:val="Hyperlink"/>
+                  <w:sz w:val="22"/>
+                  <w:szCs w:val="22"/>
+                </w:rPr>
+                <w:t>https://github.com/alkire-jeremy/CIT360/blob/master/FR2/src/main/java/hibernate/utils/CreateData.java</w:t>
+              </w:r>
+            </w:hyperlink>
+          </w:p>
+          <w:p>
+            <w:pPr>
+              <w:rPr>
+                <w:sz w:val="22"/>
+                <w:szCs w:val="22"/>
+              </w:rPr>
+            </w:pPr>
           </w:p>
         </w:tc>
         <w:tc>
@@ -623,6 +641,24 @@
                 <w:szCs w:val="22"/>
               </w:rPr>
             </w:pPr>
+            <w:hyperlink r:id="rId5" w:history="1">
+              <w:r>
+                <w:rPr>
+                  <w:rStyle w:val="Hyperlink"/>
+                  <w:sz w:val="22"/>
+                  <w:szCs w:val="22"/>
+                </w:rPr>
+                <w:t>https://github.com/alkire-jeremy/CIT360/blob/master/FR2/src/main/java/hibernate/utils/GetAllData.java</w:t>
+              </w:r>
+            </w:hyperlink>
+          </w:p>
+          <w:p>
+            <w:pPr>
+              <w:rPr>
+                <w:sz w:val="22"/>
+                <w:szCs w:val="22"/>
+              </w:rPr>
+            </w:pPr>
           </w:p>
         </w:tc>
         <w:tc>
@@ -728,6 +764,24 @@
                 <w:szCs w:val="22"/>
               </w:rPr>
             </w:pPr>
+            <w:hyperlink r:id="rId6" w:history="1">
+              <w:r>
+                <w:rPr>
+                  <w:rStyle w:val="Hyperlink"/>
+                  <w:sz w:val="22"/>
+                  <w:szCs w:val="22"/>
+                </w:rPr>
+                <w:t>https://github.com/alkire-jeremy/CIT360/blob/master/FR2/src/main/java/hibernate/Employee.java</w:t>
+              </w:r>
+            </w:hyperlink>
+          </w:p>
+          <w:p>
+            <w:pPr>
+              <w:rPr>
+                <w:sz w:val="22"/>
+                <w:szCs w:val="22"/>
+              </w:rPr>
+            </w:pPr>
           </w:p>
         </w:tc>
         <w:tc>
@@ -803,6 +857,24 @@
                 <w:szCs w:val="22"/>
               </w:rPr>
             </w:pPr>
+            <w:hyperlink r:id="rId7" w:history="1">
+              <w:r>
+                <w:rPr>
+                  <w:rStyle w:val="Hyperlink"/>
+                  <w:sz w:val="22"/>
+                  <w:szCs w:val="22"/>
+                </w:rPr>
+                <w:t>https://github.com/alkire-jeremy/CIT360/blob/master/FR2/src/main/java/hibernate/Student.java</w:t>
+              </w:r>
+            </w:hyperlink>
+          </w:p>
+          <w:p>
+            <w:pPr>
+              <w:rPr>
+                <w:sz w:val="22"/>
+                <w:szCs w:val="22"/>
+              </w:rPr>
+            </w:pPr>
           </w:p>
         </w:tc>
         <w:tc>
@@ -942,21 +1014,7 @@
           <w:sz w:val="22"/>
           <w:szCs w:val="22"/>
         </w:rPr>
-        <w:t xml:space="preserve">) method on InputStream or OutputStream of a </w:t>
-      </w:r>
-      <w:r>
-        <w:rPr>
-          <w:sz w:val="22"/>
-          <w:szCs w:val="22"/>
-        </w:rPr>
-        <w:t>HttpUrlConnection</w:t>
-      </w:r>
-      <w:r>
-        <w:rPr>
-          <w:sz w:val="22"/>
-          <w:szCs w:val="22"/>
-        </w:rPr>
-        <w:t>, while disconnect() closes the socket.</w:t>
+        <w:t>) method on InputStream or OutputStream of a HttpUrlConnection, while disconnect() closes the socket.</w:t>
       </w:r>
       <w:r>
         <w:rPr>
@@ -1189,6 +1247,24 @@
                 <w:szCs w:val="22"/>
               </w:rPr>
             </w:pPr>
+            <w:hyperlink r:id="rId8" w:history="1">
+              <w:r>
+                <w:rPr>
+                  <w:rStyle w:val="Hyperlink"/>
+                  <w:sz w:val="22"/>
+                  <w:szCs w:val="22"/>
+                </w:rPr>
+                <w:t>https://github.com/alkire-jeremy/CIT360/blob/master/FR2/src/main/java/http/FetchSite.java</w:t>
+              </w:r>
+            </w:hyperlink>
+          </w:p>
+          <w:p>
+            <w:pPr>
+              <w:rPr>
+                <w:sz w:val="22"/>
+                <w:szCs w:val="22"/>
+              </w:rPr>
+            </w:pPr>
           </w:p>
         </w:tc>
         <w:tc>
@@ -1613,6 +1689,24 @@
                 <w:szCs w:val="22"/>
               </w:rPr>
             </w:pPr>
+            <w:hyperlink r:id="rId9" w:history="1">
+              <w:r>
+                <w:rPr>
+                  <w:rStyle w:val="Hyperlink"/>
+                  <w:sz w:val="22"/>
+                  <w:szCs w:val="22"/>
+                </w:rPr>
+                <w:t>https://github.com/alkire-jeremy/CIT360/blob/master/FR2/src/main/java/threads/ExecuteThreads.java</w:t>
+              </w:r>
+            </w:hyperlink>
+          </w:p>
+          <w:p>
+            <w:pPr>
+              <w:rPr>
+                <w:sz w:val="22"/>
+                <w:szCs w:val="22"/>
+              </w:rPr>
+            </w:pPr>
           </w:p>
         </w:tc>
         <w:tc>
@@ -1894,6 +1988,24 @@
                 <w:szCs w:val="22"/>
               </w:rPr>
             </w:pPr>
+            <w:hyperlink r:id="rId10" w:history="1">
+              <w:r>
+                <w:rPr>
+                  <w:rStyle w:val="Hyperlink"/>
+                  <w:sz w:val="22"/>
+                  <w:szCs w:val="22"/>
+                </w:rPr>
+                <w:t>https://github.com/alkire-jeremy/CIT360/blob/master/FR2/src/main/java/threads/Exec.java</w:t>
+              </w:r>
+            </w:hyperlink>
+          </w:p>
+          <w:p>
+            <w:pPr>
+              <w:rPr>
+                <w:sz w:val="22"/>
+                <w:szCs w:val="22"/>
+              </w:rPr>
+            </w:pPr>
           </w:p>
         </w:tc>
         <w:tc>
@@ -1996,6 +2108,13 @@
                 <w:szCs w:val="22"/>
               </w:rPr>
             </w:pPr>
+            <w:r>
+              <w:rPr>
+                <w:sz w:val="22"/>
+                <w:szCs w:val="22"/>
+              </w:rPr>
+              <w:t>My code.</w:t>
+            </w:r>
           </w:p>
         </w:tc>
       </w:tr>
@@ -2038,6 +2157,24 @@
                 <w:szCs w:val="22"/>
               </w:rPr>
             </w:pPr>
+            <w:hyperlink r:id="rId11" w:history="1">
+              <w:r>
+                <w:rPr>
+                  <w:rStyle w:val="Hyperlink"/>
+                  <w:sz w:val="22"/>
+                  <w:szCs w:val="22"/>
+                </w:rPr>
+                <w:t>https://github.com/alkire-jeremy/CIT360/blob/master/FR2/src/main/java/threads/Delay.java</w:t>
+              </w:r>
+            </w:hyperlink>
+          </w:p>
+          <w:p>
+            <w:pPr>
+              <w:rPr>
+                <w:sz w:val="22"/>
+                <w:szCs w:val="22"/>
+              </w:rPr>
+            </w:pPr>
           </w:p>
         </w:tc>
         <w:tc>
@@ -2177,6 +2314,24 @@
                 <w:szCs w:val="22"/>
               </w:rPr>
             </w:pPr>
+            <w:hyperlink r:id="rId12" w:history="1">
+              <w:r>
+                <w:rPr>
+                  <w:rStyle w:val="Hyperlink"/>
+                  <w:sz w:val="22"/>
+                  <w:szCs w:val="22"/>
+                </w:rPr>
+                <w:t>https://github.com/alkire-jeremy/CIT360/blob/master/FR2/src/main/java/threads/Audio.java</w:t>
+              </w:r>
+            </w:hyperlink>
+          </w:p>
+          <w:p>
+            <w:pPr>
+              <w:rPr>
+                <w:sz w:val="22"/>
+                <w:szCs w:val="22"/>
+              </w:rPr>
+            </w:pPr>
           </w:p>
         </w:tc>
         <w:tc>
@@ -2246,14 +2401,7 @@
                 <w:sz w:val="22"/>
                 <w:szCs w:val="22"/>
               </w:rPr>
-              <w:t xml:space="preserve"> </w:t>
-            </w:r>
-            <w:r>
-              <w:rPr>
-                <w:sz w:val="22"/>
-                <w:szCs w:val="22"/>
-              </w:rPr>
-              <w:t xml:space="preserve">It does not run on its </w:t>
+              <w:t xml:space="preserve"> It does not run on its </w:t>
             </w:r>
             <w:proofErr w:type="gramStart"/>
             <w:r>
@@ -2619,6 +2767,24 @@
                 <w:szCs w:val="22"/>
               </w:rPr>
             </w:pPr>
+            <w:hyperlink r:id="rId13" w:history="1">
+              <w:r>
+                <w:rPr>
+                  <w:rStyle w:val="Hyperlink"/>
+                  <w:sz w:val="22"/>
+                  <w:szCs w:val="22"/>
+                </w:rPr>
+                <w:t>https://github.com/alkire-jeremy/CIT360/blob/master/FR2/src/main/java/servlets/ServBase.java</w:t>
+              </w:r>
+            </w:hyperlink>
+          </w:p>
+          <w:p>
+            <w:pPr>
+              <w:rPr>
+                <w:sz w:val="22"/>
+                <w:szCs w:val="22"/>
+              </w:rPr>
+            </w:pPr>
           </w:p>
         </w:tc>
         <w:tc>
@@ -2735,6 +2901,24 @@
                 <w:szCs w:val="22"/>
               </w:rPr>
             </w:pPr>
+            <w:hyperlink r:id="rId14" w:history="1">
+              <w:r>
+                <w:rPr>
+                  <w:rStyle w:val="Hyperlink"/>
+                  <w:sz w:val="22"/>
+                  <w:szCs w:val="22"/>
+                </w:rPr>
+                <w:t>https://github.com/alkire-jeremy/CIT360/blob/master/FR2/src/main/webapp/index.css</w:t>
+              </w:r>
+            </w:hyperlink>
+          </w:p>
+          <w:p>
+            <w:pPr>
+              <w:rPr>
+                <w:sz w:val="22"/>
+                <w:szCs w:val="22"/>
+              </w:rPr>
+            </w:pPr>
           </w:p>
         </w:tc>
         <w:tc>
@@ -2810,6 +2994,24 @@
                 <w:szCs w:val="22"/>
               </w:rPr>
             </w:pPr>
+            <w:hyperlink r:id="rId15" w:history="1">
+              <w:r>
+                <w:rPr>
+                  <w:rStyle w:val="Hyperlink"/>
+                  <w:sz w:val="22"/>
+                  <w:szCs w:val="22"/>
+                </w:rPr>
+                <w:t>https://github.com/alkire-jeremy/CIT360/blob/master/FR2/src/main/webapp/WEB-INF/web.xml</w:t>
+              </w:r>
+            </w:hyperlink>
+          </w:p>
+          <w:p>
+            <w:pPr>
+              <w:rPr>
+                <w:sz w:val="22"/>
+                <w:szCs w:val="22"/>
+              </w:rPr>
+            </w:pPr>
           </w:p>
         </w:tc>
         <w:tc>
@@ -2917,6 +3119,24 @@
                 <w:szCs w:val="22"/>
               </w:rPr>
             </w:pPr>
+            <w:hyperlink r:id="rId16" w:history="1">
+              <w:r>
+                <w:rPr>
+                  <w:rStyle w:val="Hyperlink"/>
+                  <w:sz w:val="22"/>
+                  <w:szCs w:val="22"/>
+                </w:rPr>
+                <w:t>https://github.com/alkire-jeremy/CIT360/blob/master/FR2/src/main/java/threads/PlaySong.java</w:t>
+              </w:r>
+            </w:hyperlink>
+          </w:p>
+          <w:p>
+            <w:pPr>
+              <w:rPr>
+                <w:sz w:val="22"/>
+                <w:szCs w:val="22"/>
+              </w:rPr>
+            </w:pPr>
           </w:p>
         </w:tc>
         <w:tc>
@@ -2960,23 +3180,7 @@
                 <w:sz w:val="22"/>
                 <w:szCs w:val="22"/>
               </w:rPr>
-              <w:t xml:space="preserve">), thread states are checked each time a request is submitted to the server. If the thread has been started already, the running flag is set to ‘true’ to resume the thread (with </w:t>
-            </w:r>
-            <w:proofErr w:type="spellStart"/>
-            <w:r>
-              <w:rPr>
-                <w:sz w:val="22"/>
-                <w:szCs w:val="22"/>
-              </w:rPr>
-              <w:t xml:space="preserve">its </w:t>
-            </w:r>
-            <w:proofErr w:type="spellEnd"/>
-            <w:r>
-              <w:rPr>
-                <w:sz w:val="22"/>
-                <w:szCs w:val="22"/>
-              </w:rPr>
-              <w:t xml:space="preserve">new parameters). If it hasn’t yet been started, it’s started with the </w:t>
+              <w:t xml:space="preserve">), thread states are checked each time a request is submitted to the server. If the thread has been started already, the running flag is set to ‘true’ to resume the thread (with its new parameters). If it hasn’t yet been started, it’s started with the </w:t>
             </w:r>
             <w:proofErr w:type="gramStart"/>
             <w:r>
@@ -3120,7 +3324,6 @@
           <w:sz w:val="22"/>
           <w:szCs w:val="22"/>
         </w:rPr>
-        <w:lastRenderedPageBreak/>
         <w:t>Coding Topic:</w:t>
       </w:r>
       <w:r>
@@ -3400,6 +3603,24 @@
                 <w:szCs w:val="22"/>
               </w:rPr>
             </w:pPr>
+            <w:hyperlink r:id="rId17" w:history="1">
+              <w:r>
+                <w:rPr>
+                  <w:rStyle w:val="Hyperlink"/>
+                  <w:sz w:val="22"/>
+                  <w:szCs w:val="22"/>
+                </w:rPr>
+                <w:t>https://github.com/alkire-jeremy/CIT360/blob/master/FR2/src/main/webapp/index.jsp</w:t>
+              </w:r>
+            </w:hyperlink>
+          </w:p>
+          <w:p>
+            <w:pPr>
+              <w:rPr>
+                <w:sz w:val="22"/>
+                <w:szCs w:val="22"/>
+              </w:rPr>
+            </w:pPr>
           </w:p>
         </w:tc>
         <w:tc>
@@ -3507,6 +3728,24 @@
                 <w:szCs w:val="22"/>
               </w:rPr>
             </w:pPr>
+            <w:hyperlink r:id="rId18" w:history="1">
+              <w:r>
+                <w:rPr>
+                  <w:rStyle w:val="Hyperlink"/>
+                  <w:sz w:val="22"/>
+                  <w:szCs w:val="22"/>
+                </w:rPr>
+                <w:t>https://github.com/alkire-jeremy/CIT360/blob/master/FR2/src/main/java/acp/ClientServlet.java</w:t>
+              </w:r>
+            </w:hyperlink>
+          </w:p>
+          <w:p>
+            <w:pPr>
+              <w:rPr>
+                <w:sz w:val="22"/>
+                <w:szCs w:val="22"/>
+              </w:rPr>
+            </w:pPr>
           </w:p>
         </w:tc>
         <w:tc>
@@ -3640,6 +3879,33 @@
                 <w:szCs w:val="22"/>
               </w:rPr>
             </w:pPr>
+            <w:hyperlink r:id="rId19" w:history="1">
+              <w:r>
+                <w:rPr>
+                  <w:rStyle w:val="Hyperlink"/>
+                  <w:sz w:val="22"/>
+                  <w:szCs w:val="22"/>
+                </w:rPr>
+                <w:t>https://github.com/alkire-jeremy/CIT360/blob/master/FR2/src/main/java/acp/App</w:t>
+              </w:r>
+              <w:r>
+                <w:rPr>
+                  <w:rStyle w:val="Hyperlink"/>
+                  <w:sz w:val="22"/>
+                  <w:szCs w:val="22"/>
+                </w:rPr>
+                <w:lastRenderedPageBreak/>
+                <w:t>licationController.java</w:t>
+              </w:r>
+            </w:hyperlink>
+          </w:p>
+          <w:p>
+            <w:pPr>
+              <w:rPr>
+                <w:sz w:val="22"/>
+                <w:szCs w:val="22"/>
+              </w:rPr>
+            </w:pPr>
           </w:p>
         </w:tc>
         <w:tc>
@@ -3658,6 +3924,7 @@
                 <w:sz w:val="22"/>
                 <w:szCs w:val="22"/>
               </w:rPr>
+              <w:lastRenderedPageBreak/>
               <w:t xml:space="preserve">This class functions as the program’s application controller, and has but one method: </w:t>
             </w:r>
             <w:proofErr w:type="gramStart"/>
@@ -3674,7 +3941,15 @@
                 <w:sz w:val="22"/>
                 <w:szCs w:val="22"/>
               </w:rPr>
-              <w:t xml:space="preserve">). Process accepts a single string argument (containing the client’s request), and passes that request on to </w:t>
+              <w:t xml:space="preserve">). Process accepts a single string argument (containing the client’s request), and </w:t>
+            </w:r>
+            <w:r>
+              <w:rPr>
+                <w:sz w:val="22"/>
+                <w:szCs w:val="22"/>
+              </w:rPr>
+              <w:lastRenderedPageBreak/>
+              <w:t xml:space="preserve">passes that request on to </w:t>
             </w:r>
             <w:proofErr w:type="spellStart"/>
             <w:r>
@@ -3706,15 +3981,7 @@
                 <w:sz w:val="22"/>
                 <w:szCs w:val="22"/>
               </w:rPr>
-              <w:t xml:space="preserve"> to determine </w:t>
-            </w:r>
-            <w:r>
-              <w:rPr>
-                <w:sz w:val="22"/>
-                <w:szCs w:val="22"/>
-              </w:rPr>
-              <w:lastRenderedPageBreak/>
-              <w:t xml:space="preserve">which </w:t>
+              <w:t xml:space="preserve"> to determine which </w:t>
             </w:r>
             <w:r>
               <w:rPr>
@@ -3818,6 +4085,24 @@
                 <w:szCs w:val="22"/>
               </w:rPr>
             </w:pPr>
+            <w:hyperlink r:id="rId20" w:history="1">
+              <w:r>
+                <w:rPr>
+                  <w:rStyle w:val="Hyperlink"/>
+                  <w:sz w:val="22"/>
+                  <w:szCs w:val="22"/>
+                </w:rPr>
+                <w:t>https://github.com/alkire-jeremy/CIT360/blob/master/FR2/src/main/java/acp/CommandHelper.java</w:t>
+              </w:r>
+            </w:hyperlink>
+          </w:p>
+          <w:p>
+            <w:pPr>
+              <w:rPr>
+                <w:sz w:val="22"/>
+                <w:szCs w:val="22"/>
+              </w:rPr>
+            </w:pPr>
           </w:p>
         </w:tc>
         <w:tc>
@@ -3911,6 +4196,24 @@
           <w:tcPr>
             <w:tcW w:w="1980" w:type="dxa"/>
           </w:tcPr>
+          <w:p>
+            <w:pPr>
+              <w:rPr>
+                <w:sz w:val="22"/>
+                <w:szCs w:val="22"/>
+              </w:rPr>
+            </w:pPr>
+            <w:hyperlink r:id="rId21" w:history="1">
+              <w:r>
+                <w:rPr>
+                  <w:rStyle w:val="Hyperlink"/>
+                  <w:sz w:val="22"/>
+                  <w:szCs w:val="22"/>
+                </w:rPr>
+                <w:t>https://github.com/alkire-jeremy/CIT360/blob/master/FR2/src/main/java/acp/Dispatcher.java</w:t>
+              </w:r>
+            </w:hyperlink>
+          </w:p>
           <w:p>
             <w:pPr>
               <w:rPr>
@@ -4287,6 +4590,24 @@
                 <w:szCs w:val="22"/>
               </w:rPr>
             </w:pPr>
+            <w:hyperlink r:id="rId22" w:history="1">
+              <w:r>
+                <w:rPr>
+                  <w:rStyle w:val="Hyperlink"/>
+                  <w:sz w:val="22"/>
+                  <w:szCs w:val="22"/>
+                </w:rPr>
+                <w:t>https://github.com/alkire-jeremy/CIT360/blob/master/FR2/src/main/java/qcjson/Converter.java</w:t>
+              </w:r>
+            </w:hyperlink>
+          </w:p>
+          <w:p>
+            <w:pPr>
+              <w:rPr>
+                <w:sz w:val="22"/>
+                <w:szCs w:val="22"/>
+              </w:rPr>
+            </w:pPr>
           </w:p>
         </w:tc>
         <w:tc>
@@ -4319,7 +4640,15 @@
                 <w:sz w:val="22"/>
                 <w:szCs w:val="22"/>
               </w:rPr>
-              <w:t>blank .json file to be written to in the future. Line 28 creates an instance of a Java object (</w:t>
+              <w:t xml:space="preserve">blank .json file to be written to in the </w:t>
+            </w:r>
+            <w:r>
+              <w:rPr>
+                <w:sz w:val="22"/>
+                <w:szCs w:val="22"/>
+              </w:rPr>
+              <w:lastRenderedPageBreak/>
+              <w:t>future. Line 28 creates an instance of a Java object (</w:t>
             </w:r>
             <w:proofErr w:type="spellStart"/>
             <w:r>
@@ -4335,15 +4664,7 @@
                 <w:sz w:val="22"/>
                 <w:szCs w:val="22"/>
               </w:rPr>
-              <w:t xml:space="preserve">), and lines 31-34 configure the attributes of that object via its setter </w:t>
-            </w:r>
-            <w:r>
-              <w:rPr>
-                <w:sz w:val="22"/>
-                <w:szCs w:val="22"/>
-              </w:rPr>
-              <w:lastRenderedPageBreak/>
-              <w:t>methods.</w:t>
+              <w:t>), and lines 31-34 configure the attributes of that object via its setter methods.</w:t>
             </w:r>
             <w:r>
               <w:rPr>
@@ -4424,6 +4745,24 @@
                 <w:szCs w:val="22"/>
               </w:rPr>
             </w:pPr>
+            <w:hyperlink r:id="rId23" w:history="1">
+              <w:r>
+                <w:rPr>
+                  <w:rStyle w:val="Hyperlink"/>
+                  <w:sz w:val="22"/>
+                  <w:szCs w:val="22"/>
+                </w:rPr>
+                <w:t>https://github.com/alkire-jeremy/CIT360/blob/master/FR2/src/main/java/qcjson/MiniSchnauzer.java</w:t>
+              </w:r>
+            </w:hyperlink>
+          </w:p>
+          <w:p>
+            <w:pPr>
+              <w:rPr>
+                <w:sz w:val="22"/>
+                <w:szCs w:val="22"/>
+              </w:rPr>
+            </w:pPr>
           </w:p>
         </w:tc>
         <w:tc>
@@ -4515,6 +4854,24 @@
                 <w:szCs w:val="22"/>
               </w:rPr>
             </w:pPr>
+            <w:hyperlink r:id="rId24" w:history="1">
+              <w:r>
+                <w:rPr>
+                  <w:rStyle w:val="Hyperlink"/>
+                  <w:sz w:val="22"/>
+                  <w:szCs w:val="22"/>
+                </w:rPr>
+                <w:t>https://github.com/alkire-jeremy/CIT360/blob/master/FR2/src/test/java/jackson/JacksonTest.java</w:t>
+              </w:r>
+            </w:hyperlink>
+          </w:p>
+          <w:p>
+            <w:pPr>
+              <w:rPr>
+                <w:sz w:val="22"/>
+                <w:szCs w:val="22"/>
+              </w:rPr>
+            </w:pPr>
           </w:p>
         </w:tc>
         <w:tc>
@@ -4647,6 +5004,24 @@
                 <w:szCs w:val="22"/>
               </w:rPr>
             </w:pPr>
+            <w:hyperlink r:id="rId25" w:history="1">
+              <w:r>
+                <w:rPr>
+                  <w:rStyle w:val="Hyperlink"/>
+                  <w:sz w:val="22"/>
+                  <w:szCs w:val="22"/>
+                </w:rPr>
+                <w:t>https://github.com/alkire-jeremy/CIT360/blob/master/FR2/src/main/java/json/model/Employee.java</w:t>
+              </w:r>
+            </w:hyperlink>
+          </w:p>
+          <w:p>
+            <w:pPr>
+              <w:rPr>
+                <w:sz w:val="22"/>
+                <w:szCs w:val="22"/>
+              </w:rPr>
+            </w:pPr>
           </w:p>
         </w:tc>
         <w:tc>
@@ -4774,7 +5149,6 @@
           <w:sz w:val="22"/>
           <w:szCs w:val="22"/>
         </w:rPr>
-        <w:lastRenderedPageBreak/>
         <w:t>Coding Topic:</w:t>
       </w:r>
       <w:r>
@@ -5086,6 +5460,24 @@
                 <w:szCs w:val="22"/>
               </w:rPr>
             </w:pPr>
+            <w:hyperlink r:id="rId26" w:history="1">
+              <w:r>
+                <w:rPr>
+                  <w:rStyle w:val="Hyperlink"/>
+                  <w:sz w:val="22"/>
+                  <w:szCs w:val="22"/>
+                </w:rPr>
+                <w:t>https://github.com/alkire-jeremy/CIT360/blob/master/FR2/src/test/java/jackson/JacksonTest.java</w:t>
+              </w:r>
+            </w:hyperlink>
+          </w:p>
+          <w:p>
+            <w:pPr>
+              <w:rPr>
+                <w:sz w:val="22"/>
+                <w:szCs w:val="22"/>
+              </w:rPr>
+            </w:pPr>
           </w:p>
         </w:tc>
         <w:tc>
@@ -5184,6 +5576,24 @@
                 <w:szCs w:val="22"/>
               </w:rPr>
             </w:pPr>
+            <w:hyperlink r:id="rId27" w:history="1">
+              <w:r>
+                <w:rPr>
+                  <w:rStyle w:val="Hyperlink"/>
+                  <w:sz w:val="22"/>
+                  <w:szCs w:val="22"/>
+                </w:rPr>
+                <w:t>https://github.com/alkire-jeremy/CIT360/blob/master/FR2/src/test/java/qcjsontest/QcjsonTest.java</w:t>
+              </w:r>
+            </w:hyperlink>
+          </w:p>
+          <w:p>
+            <w:pPr>
+              <w:rPr>
+                <w:sz w:val="22"/>
+                <w:szCs w:val="22"/>
+              </w:rPr>
+            </w:pPr>
           </w:p>
         </w:tc>
         <w:tc>
@@ -5330,7 +5740,15 @@
                 <w:sz w:val="22"/>
                 <w:szCs w:val="22"/>
               </w:rPr>
-              <w:t xml:space="preserve"> a few more tests for either one of these classes, but have been pressed on time – which is why I did the bare minimum here. But I can promise that I understand the concept of JUnit testing thoroughly.</w:t>
+              <w:t xml:space="preserve"> a few more tests for either one of these classes, but have been pressed on time – which is why I did the bare minimum here. But I can </w:t>
+            </w:r>
+            <w:r>
+              <w:rPr>
+                <w:sz w:val="22"/>
+                <w:szCs w:val="22"/>
+              </w:rPr>
+              <w:lastRenderedPageBreak/>
+              <w:t>promise that I understand the concept of JUnit testing thoroughly.</w:t>
             </w:r>
           </w:p>
         </w:tc>
@@ -5350,6 +5768,7 @@
                 <w:sz w:val="22"/>
                 <w:szCs w:val="22"/>
               </w:rPr>
+              <w:lastRenderedPageBreak/>
               <w:t>My code.</w:t>
             </w:r>
           </w:p>
@@ -5399,15 +5818,708 @@
           <w:szCs w:val="22"/>
         </w:rPr>
       </w:pPr>
-      <w:bookmarkStart w:id="0" w:name="_GoBack"/>
-      <w:bookmarkEnd w:id="0"/>
-      <w:r>
-        <w:rPr>
-          <w:b/>
-          <w:sz w:val="22"/>
-          <w:szCs w:val="22"/>
-        </w:rPr>
-        <w:lastRenderedPageBreak/>
+      <w:r>
+        <w:rPr>
+          <w:b/>
+          <w:sz w:val="22"/>
+          <w:szCs w:val="22"/>
+        </w:rPr>
+        <w:t>Coding Topic:</w:t>
+      </w:r>
+      <w:r>
+        <w:rPr>
+          <w:sz w:val="22"/>
+          <w:szCs w:val="22"/>
+        </w:rPr>
+        <w:t xml:space="preserve"> </w:t>
+      </w:r>
+      <w:r>
+        <w:rPr>
+          <w:sz w:val="22"/>
+          <w:szCs w:val="22"/>
+        </w:rPr>
+        <w:t>System Level Tests</w:t>
+      </w:r>
+    </w:p>
+    <w:p>
+      <w:pPr>
+        <w:rPr>
+          <w:sz w:val="22"/>
+          <w:szCs w:val="22"/>
+        </w:rPr>
+      </w:pPr>
+      <w:r>
+        <w:rPr>
+          <w:b/>
+          <w:sz w:val="22"/>
+          <w:szCs w:val="22"/>
+        </w:rPr>
+        <w:t>Description of Understanding:</w:t>
+      </w:r>
+      <w:r>
+        <w:rPr>
+          <w:b/>
+          <w:sz w:val="22"/>
+          <w:szCs w:val="22"/>
+        </w:rPr>
+        <w:t xml:space="preserve"> </w:t>
+      </w:r>
+      <w:r>
+        <w:rPr>
+          <w:sz w:val="22"/>
+          <w:szCs w:val="22"/>
+        </w:rPr>
+        <w:t>System level tests test each component of a program (ensuring its functionality as a whole) rather than testing a single part. Complex systems that consist of multiple components such as a database, web application, web server, and more are tested individually to verify their functionality. A system level test must conduct multiple tests in order to verify complete system functionality. A system level test should be able to be executed by someone who knows little to nothing about the inner workings of the system. It typically runs through a script, and the tester follows up upon running this script by documenting the results of the test in a spreadsheet.</w:t>
+      </w:r>
+    </w:p>
+    <w:p>
+      <w:pPr>
+        <w:rPr>
+          <w:sz w:val="22"/>
+          <w:szCs w:val="22"/>
+        </w:rPr>
+      </w:pPr>
+      <w:r>
+        <w:rPr>
+          <w:b/>
+          <w:sz w:val="22"/>
+          <w:szCs w:val="22"/>
+        </w:rPr>
+        <w:t>Teaching Video:</w:t>
+      </w:r>
+    </w:p>
+    <w:p>
+      <w:pPr>
+        <w:rPr>
+          <w:sz w:val="22"/>
+          <w:szCs w:val="22"/>
+        </w:rPr>
+      </w:pPr>
+      <w:r>
+        <w:rPr>
+          <w:b/>
+          <w:sz w:val="22"/>
+          <w:szCs w:val="22"/>
+        </w:rPr>
+        <w:t>Starting at:</w:t>
+      </w:r>
+    </w:p>
+    <w:p>
+      <w:pPr>
+        <w:rPr>
+          <w:sz w:val="22"/>
+          <w:szCs w:val="22"/>
+        </w:rPr>
+      </w:pPr>
+      <w:r>
+        <w:rPr>
+          <w:b/>
+          <w:sz w:val="22"/>
+          <w:szCs w:val="22"/>
+        </w:rPr>
+        <w:t>Also Integrated with:</w:t>
+      </w:r>
+      <w:r>
+        <w:rPr>
+          <w:b/>
+          <w:sz w:val="22"/>
+          <w:szCs w:val="22"/>
+        </w:rPr>
+        <w:t xml:space="preserve"> </w:t>
+      </w:r>
+      <w:r>
+        <w:rPr>
+          <w:sz w:val="22"/>
+          <w:szCs w:val="22"/>
+        </w:rPr>
+        <w:t>Hibernate, Servlets, JSP, Collections</w:t>
+      </w:r>
+    </w:p>
+    <w:p>
+      <w:pPr>
+        <w:jc w:val="center"/>
+        <w:rPr>
+          <w:sz w:val="22"/>
+          <w:szCs w:val="22"/>
+        </w:rPr>
+      </w:pPr>
+    </w:p>
+    <w:tbl>
+      <w:tblPr>
+        <w:tblStyle w:val="TableGrid"/>
+        <w:tblW w:w="0" w:type="auto"/>
+        <w:tblLayout w:type="fixed"/>
+        <w:tblLook w:val="04A0" w:firstRow="1" w:lastRow="0" w:firstColumn="1" w:lastColumn="0" w:noHBand="0" w:noVBand="1"/>
+      </w:tblPr>
+      <w:tblGrid>
+        <w:gridCol w:w="2245"/>
+        <w:gridCol w:w="1980"/>
+        <w:gridCol w:w="3510"/>
+        <w:gridCol w:w="1615"/>
+      </w:tblGrid>
+      <w:tr>
+        <w:tc>
+          <w:tcPr>
+            <w:tcW w:w="2245" w:type="dxa"/>
+            <w:shd w:val="clear" w:color="auto" w:fill="D9D9D9" w:themeFill="background1" w:themeFillShade="D9"/>
+          </w:tcPr>
+          <w:p>
+            <w:pPr>
+              <w:jc w:val="center"/>
+              <w:rPr>
+                <w:b/>
+                <w:sz w:val="22"/>
+                <w:szCs w:val="22"/>
+              </w:rPr>
+            </w:pPr>
+            <w:r>
+              <w:rPr>
+                <w:b/>
+                <w:sz w:val="22"/>
+                <w:szCs w:val="22"/>
+              </w:rPr>
+              <w:t>File</w:t>
+            </w:r>
+          </w:p>
+        </w:tc>
+        <w:tc>
+          <w:tcPr>
+            <w:tcW w:w="1980" w:type="dxa"/>
+            <w:shd w:val="clear" w:color="auto" w:fill="D9D9D9" w:themeFill="background1" w:themeFillShade="D9"/>
+          </w:tcPr>
+          <w:p>
+            <w:pPr>
+              <w:jc w:val="center"/>
+              <w:rPr>
+                <w:b/>
+                <w:sz w:val="22"/>
+                <w:szCs w:val="22"/>
+              </w:rPr>
+            </w:pPr>
+            <w:r>
+              <w:rPr>
+                <w:b/>
+                <w:sz w:val="22"/>
+                <w:szCs w:val="22"/>
+              </w:rPr>
+              <w:t>Git Link</w:t>
+            </w:r>
+          </w:p>
+        </w:tc>
+        <w:tc>
+          <w:tcPr>
+            <w:tcW w:w="3510" w:type="dxa"/>
+            <w:shd w:val="clear" w:color="auto" w:fill="D9D9D9" w:themeFill="background1" w:themeFillShade="D9"/>
+          </w:tcPr>
+          <w:p>
+            <w:pPr>
+              <w:jc w:val="center"/>
+              <w:rPr>
+                <w:b/>
+                <w:sz w:val="22"/>
+                <w:szCs w:val="22"/>
+              </w:rPr>
+            </w:pPr>
+            <w:r>
+              <w:rPr>
+                <w:b/>
+                <w:sz w:val="22"/>
+                <w:szCs w:val="22"/>
+              </w:rPr>
+              <w:t>What should I be looking for?</w:t>
+            </w:r>
+          </w:p>
+        </w:tc>
+        <w:tc>
+          <w:tcPr>
+            <w:tcW w:w="1615" w:type="dxa"/>
+            <w:shd w:val="clear" w:color="auto" w:fill="D9D9D9" w:themeFill="background1" w:themeFillShade="D9"/>
+          </w:tcPr>
+          <w:p>
+            <w:pPr>
+              <w:jc w:val="center"/>
+              <w:rPr>
+                <w:b/>
+                <w:sz w:val="22"/>
+                <w:szCs w:val="22"/>
+              </w:rPr>
+            </w:pPr>
+            <w:r>
+              <w:rPr>
+                <w:b/>
+                <w:sz w:val="22"/>
+                <w:szCs w:val="22"/>
+              </w:rPr>
+              <w:t>Sandbox or Your code?</w:t>
+            </w:r>
+          </w:p>
+        </w:tc>
+      </w:tr>
+      <w:tr>
+        <w:tc>
+          <w:tcPr>
+            <w:tcW w:w="2245" w:type="dxa"/>
+          </w:tcPr>
+          <w:p>
+            <w:pPr>
+              <w:rPr>
+                <w:sz w:val="22"/>
+                <w:szCs w:val="22"/>
+              </w:rPr>
+            </w:pPr>
+            <w:proofErr w:type="spellStart"/>
+            <w:r>
+              <w:rPr>
+                <w:sz w:val="22"/>
+                <w:szCs w:val="22"/>
+              </w:rPr>
+              <w:t>index.jsp</w:t>
+            </w:r>
+            <w:proofErr w:type="spellEnd"/>
+          </w:p>
+        </w:tc>
+        <w:tc>
+          <w:tcPr>
+            <w:tcW w:w="1980" w:type="dxa"/>
+          </w:tcPr>
+          <w:p>
+            <w:pPr>
+              <w:rPr>
+                <w:sz w:val="22"/>
+                <w:szCs w:val="22"/>
+              </w:rPr>
+            </w:pPr>
+            <w:hyperlink r:id="rId28" w:history="1">
+              <w:r>
+                <w:rPr>
+                  <w:rStyle w:val="Hyperlink"/>
+                  <w:sz w:val="22"/>
+                  <w:szCs w:val="22"/>
+                </w:rPr>
+                <w:t>https:/</w:t>
+              </w:r>
+            </w:hyperlink>
+            <w:r>
+              <w:rPr>
+                <w:sz w:val="22"/>
+                <w:szCs w:val="22"/>
+              </w:rPr>
+              <w:t xml:space="preserve"> </w:t>
+            </w:r>
+          </w:p>
+          <w:p>
+            <w:pPr>
+              <w:rPr>
+                <w:sz w:val="22"/>
+                <w:szCs w:val="22"/>
+              </w:rPr>
+            </w:pPr>
+          </w:p>
+        </w:tc>
+        <w:tc>
+          <w:tcPr>
+            <w:tcW w:w="3510" w:type="dxa"/>
+          </w:tcPr>
+          <w:p>
+            <w:pPr>
+              <w:rPr>
+                <w:sz w:val="22"/>
+                <w:szCs w:val="22"/>
+              </w:rPr>
+            </w:pPr>
+            <w:r>
+              <w:rPr>
+                <w:sz w:val="22"/>
+                <w:szCs w:val="22"/>
+              </w:rPr>
+              <w:t xml:space="preserve">This is the same JSP servlet file used in one of my earlier examples, but I integrated the capability for system testing into this by means of adding a command to my application controller’s map that allows the user to specify that they want to run a test. In order to run the test, you </w:t>
+            </w:r>
+            <w:proofErr w:type="gramStart"/>
+            <w:r>
+              <w:rPr>
+                <w:sz w:val="22"/>
+                <w:szCs w:val="22"/>
+              </w:rPr>
+              <w:t>have to</w:t>
+            </w:r>
+            <w:proofErr w:type="gramEnd"/>
+            <w:r>
+              <w:rPr>
+                <w:sz w:val="22"/>
+                <w:szCs w:val="22"/>
+              </w:rPr>
+              <w:t xml:space="preserve"> type “</w:t>
+            </w:r>
+            <w:proofErr w:type="spellStart"/>
+            <w:r>
+              <w:rPr>
+                <w:sz w:val="22"/>
+                <w:szCs w:val="22"/>
+              </w:rPr>
+              <w:t>SystemTest</w:t>
+            </w:r>
+            <w:proofErr w:type="spellEnd"/>
+            <w:r>
+              <w:rPr>
+                <w:sz w:val="22"/>
+                <w:szCs w:val="22"/>
+              </w:rPr>
+              <w:t>” into the text field and hit the submit button. Upon doing this, the JSP servlet sends this request to the application controller, which checks a map to determine which course of action to take. The key “</w:t>
+            </w:r>
+            <w:proofErr w:type="spellStart"/>
+            <w:r>
+              <w:rPr>
+                <w:sz w:val="22"/>
+                <w:szCs w:val="22"/>
+              </w:rPr>
+              <w:t>SystemTest</w:t>
+            </w:r>
+            <w:proofErr w:type="spellEnd"/>
+            <w:r>
+              <w:rPr>
+                <w:sz w:val="22"/>
+                <w:szCs w:val="22"/>
+              </w:rPr>
+              <w:t>” maps to the value “</w:t>
+            </w:r>
+            <w:proofErr w:type="spellStart"/>
+            <w:r>
+              <w:rPr>
+                <w:sz w:val="22"/>
+                <w:szCs w:val="22"/>
+              </w:rPr>
+              <w:t>SystemTest.jsp</w:t>
+            </w:r>
+            <w:proofErr w:type="spellEnd"/>
+            <w:r>
+              <w:rPr>
+                <w:sz w:val="22"/>
+                <w:szCs w:val="22"/>
+              </w:rPr>
+              <w:t xml:space="preserve">” which should redirect the user to </w:t>
+            </w:r>
+            <w:proofErr w:type="spellStart"/>
+            <w:r>
+              <w:rPr>
+                <w:sz w:val="22"/>
+                <w:szCs w:val="22"/>
+              </w:rPr>
+              <w:t>SystemTest.jsp</w:t>
+            </w:r>
+            <w:proofErr w:type="spellEnd"/>
+            <w:r>
+              <w:rPr>
+                <w:sz w:val="22"/>
+                <w:szCs w:val="22"/>
+              </w:rPr>
+              <w:t xml:space="preserve"> in their browser. </w:t>
+            </w:r>
+            <w:proofErr w:type="spellStart"/>
+            <w:r>
+              <w:rPr>
+                <w:sz w:val="22"/>
+                <w:szCs w:val="22"/>
+              </w:rPr>
+              <w:t>SystemTest.jsp</w:t>
+            </w:r>
+            <w:proofErr w:type="spellEnd"/>
+            <w:r>
+              <w:rPr>
+                <w:sz w:val="22"/>
+                <w:szCs w:val="22"/>
+              </w:rPr>
+              <w:t xml:space="preserve"> is the JSP servlet that will run </w:t>
+            </w:r>
+            <w:proofErr w:type="gramStart"/>
+            <w:r>
+              <w:rPr>
+                <w:sz w:val="22"/>
+                <w:szCs w:val="22"/>
+              </w:rPr>
+              <w:t>all of</w:t>
+            </w:r>
+            <w:proofErr w:type="gramEnd"/>
+            <w:r>
+              <w:rPr>
+                <w:sz w:val="22"/>
+                <w:szCs w:val="22"/>
+              </w:rPr>
+              <w:t xml:space="preserve"> the system tests.</w:t>
+            </w:r>
+          </w:p>
+        </w:tc>
+        <w:tc>
+          <w:tcPr>
+            <w:tcW w:w="1615" w:type="dxa"/>
+          </w:tcPr>
+          <w:p>
+            <w:pPr>
+              <w:rPr>
+                <w:sz w:val="22"/>
+                <w:szCs w:val="22"/>
+              </w:rPr>
+            </w:pPr>
+            <w:r>
+              <w:rPr>
+                <w:sz w:val="22"/>
+                <w:szCs w:val="22"/>
+              </w:rPr>
+              <w:t>My code.</w:t>
+            </w:r>
+          </w:p>
+        </w:tc>
+      </w:tr>
+      <w:tr>
+        <w:tc>
+          <w:tcPr>
+            <w:tcW w:w="2245" w:type="dxa"/>
+          </w:tcPr>
+          <w:p>
+            <w:pPr>
+              <w:rPr>
+                <w:sz w:val="22"/>
+                <w:szCs w:val="22"/>
+              </w:rPr>
+            </w:pPr>
+            <w:proofErr w:type="spellStart"/>
+            <w:r>
+              <w:rPr>
+                <w:sz w:val="22"/>
+                <w:szCs w:val="22"/>
+              </w:rPr>
+              <w:t>SystemTest.jsp</w:t>
+            </w:r>
+            <w:proofErr w:type="spellEnd"/>
+          </w:p>
+        </w:tc>
+        <w:tc>
+          <w:tcPr>
+            <w:tcW w:w="1980" w:type="dxa"/>
+          </w:tcPr>
+          <w:p/>
+        </w:tc>
+        <w:tc>
+          <w:tcPr>
+            <w:tcW w:w="3510" w:type="dxa"/>
+          </w:tcPr>
+          <w:p>
+            <w:pPr>
+              <w:rPr>
+                <w:sz w:val="22"/>
+                <w:szCs w:val="22"/>
+              </w:rPr>
+            </w:pPr>
+            <w:r>
+              <w:rPr>
+                <w:sz w:val="22"/>
+                <w:szCs w:val="22"/>
+              </w:rPr>
+              <w:t xml:space="preserve">After reaching </w:t>
+            </w:r>
+            <w:proofErr w:type="spellStart"/>
+            <w:r>
+              <w:rPr>
+                <w:sz w:val="22"/>
+                <w:szCs w:val="22"/>
+              </w:rPr>
+              <w:t>SystemTest.jsp</w:t>
+            </w:r>
+            <w:proofErr w:type="spellEnd"/>
+            <w:r>
+              <w:rPr>
+                <w:sz w:val="22"/>
+                <w:szCs w:val="22"/>
+              </w:rPr>
+              <w:t>, a few things can already be determined:</w:t>
+            </w:r>
+            <w:r>
+              <w:rPr>
+                <w:sz w:val="22"/>
+                <w:szCs w:val="22"/>
+              </w:rPr>
+              <w:br/>
+            </w:r>
+            <w:r>
+              <w:rPr>
+                <w:sz w:val="22"/>
+                <w:szCs w:val="22"/>
+              </w:rPr>
+              <w:br/>
+              <w:t>The Tomcat server is running successfully. The application controller is running successfully. The JSP servlet is running successfully.</w:t>
+            </w:r>
+            <w:r>
+              <w:rPr>
+                <w:sz w:val="22"/>
+                <w:szCs w:val="22"/>
+              </w:rPr>
+              <w:br/>
+            </w:r>
+            <w:r>
+              <w:rPr>
+                <w:sz w:val="22"/>
+                <w:szCs w:val="22"/>
+              </w:rPr>
+              <w:lastRenderedPageBreak/>
+              <w:br/>
+              <w:t xml:space="preserve">The file itself makes a call to </w:t>
+            </w:r>
+            <w:proofErr w:type="gramStart"/>
+            <w:r>
+              <w:rPr>
+                <w:sz w:val="22"/>
+                <w:szCs w:val="22"/>
+              </w:rPr>
+              <w:t>main(</w:t>
+            </w:r>
+            <w:proofErr w:type="gramEnd"/>
+            <w:r>
+              <w:rPr>
+                <w:sz w:val="22"/>
+                <w:szCs w:val="22"/>
+              </w:rPr>
+              <w:t xml:space="preserve">) from GetAllData.java, which is a part of the </w:t>
+            </w:r>
+            <w:proofErr w:type="spellStart"/>
+            <w:r>
+              <w:rPr>
+                <w:sz w:val="22"/>
+                <w:szCs w:val="22"/>
+              </w:rPr>
+              <w:t>hibernate.utils</w:t>
+            </w:r>
+            <w:proofErr w:type="spellEnd"/>
+            <w:r>
+              <w:rPr>
+                <w:sz w:val="22"/>
+                <w:szCs w:val="22"/>
+              </w:rPr>
+              <w:t xml:space="preserve"> package. This uses hibernate to query the SQL database for the contents of the tables contained in the hibernate5 database. If the query is displayed successfully to the client in the browser, these things can also be determined to be true:</w:t>
+            </w:r>
+            <w:r>
+              <w:rPr>
+                <w:sz w:val="22"/>
+                <w:szCs w:val="22"/>
+              </w:rPr>
+              <w:br/>
+            </w:r>
+            <w:r>
+              <w:rPr>
+                <w:sz w:val="22"/>
+                <w:szCs w:val="22"/>
+              </w:rPr>
+              <w:br/>
+              <w:t>The SQL database server is running successfully. The database has been successfully queried. Hibernate is working. The Java application “</w:t>
+            </w:r>
+            <w:proofErr w:type="spellStart"/>
+            <w:r>
+              <w:rPr>
+                <w:sz w:val="22"/>
+                <w:szCs w:val="22"/>
+              </w:rPr>
+              <w:t>GetAllData</w:t>
+            </w:r>
+            <w:proofErr w:type="spellEnd"/>
+            <w:r>
+              <w:rPr>
+                <w:sz w:val="22"/>
+                <w:szCs w:val="22"/>
+              </w:rPr>
+              <w:t>” is functioning as intended.</w:t>
+            </w:r>
+            <w:r>
+              <w:rPr>
+                <w:sz w:val="22"/>
+                <w:szCs w:val="22"/>
+              </w:rPr>
+              <w:br/>
+            </w:r>
+            <w:r>
+              <w:rPr>
+                <w:sz w:val="22"/>
+                <w:szCs w:val="22"/>
+              </w:rPr>
+              <w:br/>
+              <w:t xml:space="preserve">Collectively, running </w:t>
+            </w:r>
+            <w:proofErr w:type="spellStart"/>
+            <w:r>
+              <w:rPr>
+                <w:sz w:val="22"/>
+                <w:szCs w:val="22"/>
+              </w:rPr>
+              <w:t>SystemTest.jsp</w:t>
+            </w:r>
+            <w:proofErr w:type="spellEnd"/>
+            <w:r>
+              <w:rPr>
+                <w:sz w:val="22"/>
+                <w:szCs w:val="22"/>
+              </w:rPr>
+              <w:t xml:space="preserve"> tests the functionality of </w:t>
+            </w:r>
+            <w:proofErr w:type="gramStart"/>
+            <w:r>
+              <w:rPr>
+                <w:sz w:val="22"/>
+                <w:szCs w:val="22"/>
+              </w:rPr>
+              <w:t>all of</w:t>
+            </w:r>
+            <w:proofErr w:type="gramEnd"/>
+            <w:r>
+              <w:rPr>
+                <w:sz w:val="22"/>
+                <w:szCs w:val="22"/>
+              </w:rPr>
+              <w:t xml:space="preserve"> the above systems, which tests the functionality of each component of the system and program as a whole.</w:t>
+            </w:r>
+          </w:p>
+        </w:tc>
+        <w:tc>
+          <w:tcPr>
+            <w:tcW w:w="1615" w:type="dxa"/>
+          </w:tcPr>
+          <w:p>
+            <w:pPr>
+              <w:rPr>
+                <w:sz w:val="22"/>
+                <w:szCs w:val="22"/>
+              </w:rPr>
+            </w:pPr>
+            <w:r>
+              <w:rPr>
+                <w:sz w:val="22"/>
+                <w:szCs w:val="22"/>
+              </w:rPr>
+              <w:lastRenderedPageBreak/>
+              <w:t>My code.</w:t>
+            </w:r>
+          </w:p>
+        </w:tc>
+      </w:tr>
+    </w:tbl>
+    <w:p>
+      <w:pPr>
+        <w:rPr>
+          <w:b/>
+          <w:sz w:val="22"/>
+          <w:szCs w:val="22"/>
+        </w:rPr>
+      </w:pPr>
+    </w:p>
+    <w:p>
+      <w:pPr>
+        <w:rPr>
+          <w:sz w:val="22"/>
+          <w:szCs w:val="22"/>
+        </w:rPr>
+      </w:pPr>
+      <w:r>
+        <w:rPr>
+          <w:b/>
+          <w:sz w:val="22"/>
+          <w:szCs w:val="22"/>
+        </w:rPr>
         <w:t>Diagram</w:t>
       </w:r>
       <w:r>
@@ -5597,7 +6709,7 @@
                 <w:szCs w:val="22"/>
               </w:rPr>
             </w:pPr>
-            <w:hyperlink r:id="rId4" w:history="1">
+            <w:hyperlink r:id="rId29" w:history="1">
               <w:r>
                 <w:rPr>
                   <w:rStyle w:val="Hyperlink"/>
@@ -5605,9 +6717,17 @@
                   <w:sz w:val="22"/>
                   <w:szCs w:val="22"/>
                 </w:rPr>
-                <w:t>https://github.com/alkire-jeremy/CIT360/blob/master/Familiarity%20Requests/Request%201%20-%20Week%204/Diagrams/Use%20Case%20Diagrams/use_case_diagram_athlete.jpg</w:t>
+                <w:t>https:/</w:t>
               </w:r>
             </w:hyperlink>
+            <w:r>
+              <w:rPr>
+                <w:rFonts w:ascii="Helvetica" w:hAnsi="Helvetica" w:cs="Helvetica"/>
+                <w:sz w:val="22"/>
+                <w:szCs w:val="22"/>
+              </w:rPr>
+              <w:t xml:space="preserve"> </w:t>
+            </w:r>
           </w:p>
           <w:p>
             <w:pPr>
@@ -5650,6 +6770,23 @@
               </w:rPr>
               <w:t>diagram.</w:t>
             </w:r>
+            <w:r>
+              <w:rPr>
+                <w:sz w:val="22"/>
+                <w:szCs w:val="22"/>
+              </w:rPr>
+              <w:t xml:space="preserve"> This diagram is different from the one provided in my first familiarity request. It’s an example of a use case diagram of a more complex system than that submitted </w:t>
+            </w:r>
+            <w:r>
+              <w:rPr>
+                <w:sz w:val="22"/>
+                <w:szCs w:val="22"/>
+              </w:rPr>
+              <w:lastRenderedPageBreak/>
+              <w:t>in my first. This use case diagram shows three actors (Administrator, Application Controller, and User) and their use case interactions with two systems: Server, and Browser. It comprehensively outlines how the administrator starts the server, preparing it to accept requests, and how the server handles requests submitted to it by the browser, before sending back the appropriate response. It also displays how the user interacts with the browser to send requests through it to the server, only to receive the responses back through the browser.</w:t>
+            </w:r>
+            <w:bookmarkStart w:id="0" w:name="_GoBack"/>
+            <w:bookmarkEnd w:id="0"/>
           </w:p>
         </w:tc>
         <w:tc>
@@ -5668,7 +6805,8 @@
                 <w:sz w:val="22"/>
                 <w:szCs w:val="22"/>
               </w:rPr>
-              <w:t>My code. The same code used to demonstrate the MVC architectural pattern.</w:t>
+              <w:lastRenderedPageBreak/>
+              <w:t>My code.</w:t>
             </w:r>
           </w:p>
         </w:tc>

</xml_diff>

<commit_message>
Added Git links to fluency review document.
</commit_message>
<xml_diff>
--- a/Familiarity Requests/Request 2 - Week 10/Completed Templates/Fluency Review #2.docx
+++ b/Familiarity Requests/Request 2 - Week 10/Completed Templates/Fluency Review #2.docx
@@ -6083,29 +6083,14 @@
             <w:tcW w:w="1980" w:type="dxa"/>
           </w:tcPr>
           <w:p>
-            <w:pPr>
-              <w:rPr>
-                <w:sz w:val="22"/>
-                <w:szCs w:val="22"/>
-              </w:rPr>
-            </w:pPr>
             <w:hyperlink r:id="rId28" w:history="1">
               <w:r>
                 <w:rPr>
                   <w:rStyle w:val="Hyperlink"/>
-                  <w:sz w:val="22"/>
-                  <w:szCs w:val="22"/>
                 </w:rPr>
-                <w:t>https:/</w:t>
+                <w:t>https://github.com/alkire-jeremy/CIT360/blob/master/FR2/src/main/webapp/index.jsp</w:t>
               </w:r>
             </w:hyperlink>
-            <w:r>
-              <w:rPr>
-                <w:sz w:val="22"/>
-                <w:szCs w:val="22"/>
-              </w:rPr>
-              <w:t xml:space="preserve"> </w:t>
-            </w:r>
           </w:p>
           <w:p>
             <w:pPr>
@@ -6296,7 +6281,20 @@
           <w:tcPr>
             <w:tcW w:w="1980" w:type="dxa"/>
           </w:tcPr>
-          <w:p/>
+          <w:p>
+            <w:hyperlink r:id="rId29" w:history="1">
+              <w:r>
+                <w:rPr>
+                  <w:rStyle w:val="Hyperlink"/>
+                </w:rPr>
+                <w:t>https://github.com/alkire-jeremy/CIT360/blob/master/FR2/src/main/webapp/SystemTest.jsp</w:t>
+              </w:r>
+            </w:hyperlink>
+          </w:p>
+          <w:p>
+            <w:bookmarkStart w:id="0" w:name="_GoBack"/>
+            <w:bookmarkEnd w:id="0"/>
+          </w:p>
         </w:tc>
         <w:tc>
           <w:tcPr>
@@ -6497,6 +6495,84 @@
           </w:p>
         </w:tc>
       </w:tr>
+      <w:tr>
+        <w:tc>
+          <w:tcPr>
+            <w:tcW w:w="2245" w:type="dxa"/>
+          </w:tcPr>
+          <w:p>
+            <w:pPr>
+              <w:rPr>
+                <w:sz w:val="22"/>
+                <w:szCs w:val="22"/>
+              </w:rPr>
+            </w:pPr>
+            <w:r>
+              <w:rPr>
+                <w:sz w:val="22"/>
+                <w:szCs w:val="22"/>
+              </w:rPr>
+              <w:t>state_diagram_playsong.png</w:t>
+            </w:r>
+          </w:p>
+        </w:tc>
+        <w:tc>
+          <w:tcPr>
+            <w:tcW w:w="1980" w:type="dxa"/>
+          </w:tcPr>
+          <w:p>
+            <w:hyperlink r:id="rId30" w:history="1">
+              <w:r>
+                <w:rPr>
+                  <w:rStyle w:val="Hyperlink"/>
+                </w:rPr>
+                <w:t>https://github.com/alkire-jeremy/CIT360/blob/master/Familiarity%20Requests/Request%202%20-%20Week%2010/Diagrams/State%20Diagrams/state_diagram_playsong.png</w:t>
+              </w:r>
+            </w:hyperlink>
+          </w:p>
+          <w:p/>
+        </w:tc>
+        <w:tc>
+          <w:tcPr>
+            <w:tcW w:w="3510" w:type="dxa"/>
+          </w:tcPr>
+          <w:p>
+            <w:pPr>
+              <w:rPr>
+                <w:sz w:val="22"/>
+                <w:szCs w:val="22"/>
+              </w:rPr>
+            </w:pPr>
+            <w:r>
+              <w:rPr>
+                <w:sz w:val="22"/>
+                <w:szCs w:val="22"/>
+              </w:rPr>
+              <w:t>This is an image of my state diagram.</w:t>
+            </w:r>
+          </w:p>
+        </w:tc>
+        <w:tc>
+          <w:tcPr>
+            <w:tcW w:w="1615" w:type="dxa"/>
+          </w:tcPr>
+          <w:p>
+            <w:pPr>
+              <w:rPr>
+                <w:sz w:val="22"/>
+                <w:szCs w:val="22"/>
+              </w:rPr>
+            </w:pPr>
+            <w:r>
+              <w:rPr>
+                <w:sz w:val="22"/>
+                <w:szCs w:val="22"/>
+              </w:rPr>
+              <w:t>My diagram.</w:t>
+            </w:r>
+          </w:p>
+        </w:tc>
+      </w:tr>
     </w:tbl>
     <w:p>
       <w:pPr>
@@ -6510,16 +6586,89 @@
     <w:p>
       <w:pPr>
         <w:rPr>
-          <w:sz w:val="22"/>
-          <w:szCs w:val="22"/>
-        </w:rPr>
-      </w:pPr>
-      <w:r>
-        <w:rPr>
-          <w:b/>
-          <w:sz w:val="22"/>
-          <w:szCs w:val="22"/>
-        </w:rPr>
+          <w:b/>
+          <w:sz w:val="22"/>
+          <w:szCs w:val="22"/>
+        </w:rPr>
+      </w:pPr>
+    </w:p>
+    <w:p>
+      <w:pPr>
+        <w:rPr>
+          <w:b/>
+          <w:sz w:val="22"/>
+          <w:szCs w:val="22"/>
+        </w:rPr>
+      </w:pPr>
+    </w:p>
+    <w:p>
+      <w:pPr>
+        <w:rPr>
+          <w:b/>
+          <w:sz w:val="22"/>
+          <w:szCs w:val="22"/>
+        </w:rPr>
+      </w:pPr>
+    </w:p>
+    <w:p>
+      <w:pPr>
+        <w:rPr>
+          <w:b/>
+          <w:sz w:val="22"/>
+          <w:szCs w:val="22"/>
+        </w:rPr>
+      </w:pPr>
+    </w:p>
+    <w:p>
+      <w:pPr>
+        <w:rPr>
+          <w:b/>
+          <w:sz w:val="22"/>
+          <w:szCs w:val="22"/>
+        </w:rPr>
+      </w:pPr>
+    </w:p>
+    <w:p>
+      <w:pPr>
+        <w:rPr>
+          <w:b/>
+          <w:sz w:val="22"/>
+          <w:szCs w:val="22"/>
+        </w:rPr>
+      </w:pPr>
+    </w:p>
+    <w:p>
+      <w:pPr>
+        <w:rPr>
+          <w:b/>
+          <w:sz w:val="22"/>
+          <w:szCs w:val="22"/>
+        </w:rPr>
+      </w:pPr>
+    </w:p>
+    <w:p>
+      <w:pPr>
+        <w:rPr>
+          <w:b/>
+          <w:sz w:val="22"/>
+          <w:szCs w:val="22"/>
+        </w:rPr>
+      </w:pPr>
+    </w:p>
+    <w:p>
+      <w:pPr>
+        <w:rPr>
+          <w:sz w:val="22"/>
+          <w:szCs w:val="22"/>
+        </w:rPr>
+      </w:pPr>
+      <w:r>
+        <w:rPr>
+          <w:b/>
+          <w:sz w:val="22"/>
+          <w:szCs w:val="22"/>
+        </w:rPr>
+        <w:lastRenderedPageBreak/>
         <w:t>Diagram</w:t>
       </w:r>
       <w:r>
@@ -6704,30 +6853,20 @@
           <w:p>
             <w:pPr>
               <w:rPr>
-                <w:rFonts w:ascii="Helvetica" w:hAnsi="Helvetica" w:cs="Helvetica"/>
-                <w:sz w:val="22"/>
-                <w:szCs w:val="22"/>
-              </w:rPr>
-            </w:pPr>
-            <w:hyperlink r:id="rId29" w:history="1">
+                <w:sz w:val="22"/>
+                <w:szCs w:val="22"/>
+              </w:rPr>
+            </w:pPr>
+            <w:hyperlink r:id="rId31" w:history="1">
               <w:r>
                 <w:rPr>
                   <w:rStyle w:val="Hyperlink"/>
-                  <w:rFonts w:ascii="Helvetica" w:hAnsi="Helvetica" w:cs="Helvetica"/>
                   <w:sz w:val="22"/>
                   <w:szCs w:val="22"/>
                 </w:rPr>
-                <w:t>https:/</w:t>
+                <w:t>https://github.com/alkire-jeremy/CIT360/blob/master/Familiarity%20Requests/Request%202%20-%20Week%2010/Diagrams/Use%20Case%20Diagrams/use_case_diagram_acp.jpg</w:t>
               </w:r>
             </w:hyperlink>
-            <w:r>
-              <w:rPr>
-                <w:rFonts w:ascii="Helvetica" w:hAnsi="Helvetica" w:cs="Helvetica"/>
-                <w:sz w:val="22"/>
-                <w:szCs w:val="22"/>
-              </w:rPr>
-              <w:t xml:space="preserve"> </w:t>
-            </w:r>
           </w:p>
           <w:p>
             <w:pPr>
@@ -6775,18 +6914,8 @@
                 <w:sz w:val="22"/>
                 <w:szCs w:val="22"/>
               </w:rPr>
-              <w:t xml:space="preserve"> This diagram is different from the one provided in my first familiarity request. It’s an example of a use case diagram of a more complex system than that submitted </w:t>
-            </w:r>
-            <w:r>
-              <w:rPr>
-                <w:sz w:val="22"/>
-                <w:szCs w:val="22"/>
-              </w:rPr>
-              <w:lastRenderedPageBreak/>
-              <w:t>in my first. This use case diagram shows three actors (Administrator, Application Controller, and User) and their use case interactions with two systems: Server, and Browser. It comprehensively outlines how the administrator starts the server, preparing it to accept requests, and how the server handles requests submitted to it by the browser, before sending back the appropriate response. It also displays how the user interacts with the browser to send requests through it to the server, only to receive the responses back through the browser.</w:t>
-            </w:r>
-            <w:bookmarkStart w:id="0" w:name="_GoBack"/>
-            <w:bookmarkEnd w:id="0"/>
+              <w:t xml:space="preserve"> This diagram is different from the one provided in my first familiarity request. It’s an example of a use case diagram of a more complex system than that submitted in my first. This use case diagram shows three actors (Administrator, Application Controller, and User) and their use case interactions with two systems: Server, and Browser. It comprehensively outlines how the administrator starts the server, preparing it to accept requests, and how the server handles requests submitted to it by the browser, before sending back the appropriate response. It also displays how the user interacts with the browser to send requests through it to the server, only to receive the responses back through the browser.</w:t>
+            </w:r>
           </w:p>
         </w:tc>
         <w:tc>
@@ -6805,8 +6934,14 @@
                 <w:sz w:val="22"/>
                 <w:szCs w:val="22"/>
               </w:rPr>
-              <w:lastRenderedPageBreak/>
-              <w:t>My code.</w:t>
+              <w:t xml:space="preserve">My </w:t>
+            </w:r>
+            <w:r>
+              <w:rPr>
+                <w:sz w:val="22"/>
+                <w:szCs w:val="22"/>
+              </w:rPr>
+              <w:t>diagram.</w:t>
             </w:r>
           </w:p>
         </w:tc>

</xml_diff>